<commit_message>
bugfixes and active message count
</commit_message>
<xml_diff>
--- a/dotnetProj/High Level Project Description.docx
+++ b/dotnetProj/High Level Project Description.docx
@@ -1,6 +1,6 @@
 
 <file path=word/document.xml><?xml version="1.0" encoding="utf-8"?>
-<w:document xmlns:wpc="http://schemas.microsoft.com/office/word/2010/wordprocessingCanvas" xmlns:cx="http://schemas.microsoft.com/office/drawing/2014/chartex" xmlns:cx1="http://schemas.microsoft.com/office/drawing/2015/9/8/chartex" xmlns:cx2="http://schemas.microsoft.com/office/drawing/2015/10/21/chartex" xmlns:cx3="http://schemas.microsoft.com/office/drawing/2016/5/9/chartex" xmlns:cx4="http://schemas.microsoft.com/office/drawing/2016/5/10/chartex" xmlns:cx5="http://schemas.microsoft.com/office/drawing/2016/5/11/chartex" xmlns:cx6="http://schemas.microsoft.com/office/drawing/2016/5/12/chartex" xmlns:cx7="http://schemas.microsoft.com/office/drawing/2016/5/13/chartex" xmlns:cx8="http://schemas.microsoft.com/office/drawing/2016/5/14/chartex" xmlns:mc="http://schemas.openxmlformats.org/markup-compatibility/2006" xmlns:aink="http://schemas.microsoft.com/office/drawing/2016/ink" xmlns:am3d="http://schemas.microsoft.com/office/drawing/2017/model3d" xmlns:o="urn:schemas-microsoft-com:office:office" xmlns:r="http://schemas.openxmlformats.org/officeDocument/2006/relationships" xmlns:m="http://schemas.openxmlformats.org/officeDocument/2006/math" xmlns:v="urn:schemas-microsoft-com:vml" xmlns:wp14="http://schemas.microsoft.com/office/word/2010/wordprocessingDrawing" xmlns:wp="http://schemas.openxmlformats.org/drawingml/2006/wordprocessingDrawing" xmlns:w10="urn:schemas-microsoft-com:office:word" xmlns:w="http://schemas.openxmlformats.org/wordprocessingml/2006/main" xmlns:w14="http://schemas.microsoft.com/office/word/2010/wordml" xmlns:w15="http://schemas.microsoft.com/office/word/2012/wordml" xmlns:w16cex="http://schemas.microsoft.com/office/word/2018/wordml/cex" xmlns:w16cid="http://schemas.microsoft.com/office/word/2016/wordml/cid" xmlns:w16="http://schemas.microsoft.com/office/word/2018/wordml" xmlns:w16sdtdh="http://schemas.microsoft.com/office/word/2020/wordml/sdtdatahash" xmlns:w16se="http://schemas.microsoft.com/office/word/2015/wordml/symex" xmlns:wpg="http://schemas.microsoft.com/office/word/2010/wordprocessingGroup" xmlns:wpi="http://schemas.microsoft.com/office/word/2010/wordprocessingInk" xmlns:wne="http://schemas.microsoft.com/office/word/2006/wordml" xmlns:wps="http://schemas.microsoft.com/office/word/2010/wordprocessingShape" mc:Ignorable="w14 w15 w16se w16cid w16 w16cex w16sdtdh wp14">
+<w:document xmlns:wpc="http://schemas.microsoft.com/office/word/2010/wordprocessingCanvas" xmlns:cx="http://schemas.microsoft.com/office/drawing/2014/chartex" xmlns:cx1="http://schemas.microsoft.com/office/drawing/2015/9/8/chartex" xmlns:cx2="http://schemas.microsoft.com/office/drawing/2015/10/21/chartex" xmlns:cx3="http://schemas.microsoft.com/office/drawing/2016/5/9/chartex" xmlns:cx4="http://schemas.microsoft.com/office/drawing/2016/5/10/chartex" xmlns:cx5="http://schemas.microsoft.com/office/drawing/2016/5/11/chartex" xmlns:cx6="http://schemas.microsoft.com/office/drawing/2016/5/12/chartex" xmlns:cx7="http://schemas.microsoft.com/office/drawing/2016/5/13/chartex" xmlns:cx8="http://schemas.microsoft.com/office/drawing/2016/5/14/chartex" xmlns:mc="http://schemas.openxmlformats.org/markup-compatibility/2006" xmlns:aink="http://schemas.microsoft.com/office/drawing/2016/ink" xmlns:am3d="http://schemas.microsoft.com/office/drawing/2017/model3d" xmlns:o="urn:schemas-microsoft-com:office:office" xmlns:oel="http://schemas.microsoft.com/office/2019/extlst" xmlns:r="http://schemas.openxmlformats.org/officeDocument/2006/relationships" xmlns:m="http://schemas.openxmlformats.org/officeDocument/2006/math" xmlns:v="urn:schemas-microsoft-com:vml" xmlns:wp14="http://schemas.microsoft.com/office/word/2010/wordprocessingDrawing" xmlns:wp="http://schemas.openxmlformats.org/drawingml/2006/wordprocessingDrawing" xmlns:w10="urn:schemas-microsoft-com:office:word" xmlns:w="http://schemas.openxmlformats.org/wordprocessingml/2006/main" xmlns:w14="http://schemas.microsoft.com/office/word/2010/wordml" xmlns:w15="http://schemas.microsoft.com/office/word/2012/wordml" xmlns:w16cex="http://schemas.microsoft.com/office/word/2018/wordml/cex" xmlns:w16cid="http://schemas.microsoft.com/office/word/2016/wordml/cid" xmlns:w16="http://schemas.microsoft.com/office/word/2018/wordml" xmlns:w16sdtdh="http://schemas.microsoft.com/office/word/2020/wordml/sdtdatahash" xmlns:w16se="http://schemas.microsoft.com/office/word/2015/wordml/symex" xmlns:wpg="http://schemas.microsoft.com/office/word/2010/wordprocessingGroup" xmlns:wpi="http://schemas.microsoft.com/office/word/2010/wordprocessingInk" xmlns:wne="http://schemas.microsoft.com/office/word/2006/wordml" xmlns:wps="http://schemas.microsoft.com/office/word/2010/wordprocessingShape" mc:Ignorable="w14 w15 w16se w16cid w16 w16cex w16sdtdh wp14">
   <w:body>
     <w:p>
       <w:pPr>
@@ -80,44 +80,28 @@
           <w:lang w:val="en-US"/>
         </w:rPr>
       </w:pPr>
-      <w:proofErr w:type="gramStart"/>
-      <w:r>
-        <w:rPr>
-          <w:lang w:val="en-US"/>
-        </w:rPr>
-        <w:t>1  …</w:t>
-      </w:r>
-      <w:proofErr w:type="gramEnd"/>
-      <w:r>
-        <w:rPr>
-          <w:lang w:val="en-US"/>
-        </w:rPr>
-        <w:t>………………………………… How to run this project</w:t>
-      </w:r>
-    </w:p>
-    <w:p>
-      <w:pPr>
-        <w:rPr>
-          <w:rFonts w:ascii="Calibri" w:hAnsi="Calibri" w:cs="Calibri"/>
-          <w:b/>
-          <w:bCs/>
-          <w:u w:val="single"/>
-          <w:lang w:val="en-US"/>
-        </w:rPr>
-      </w:pPr>
-      <w:proofErr w:type="gramStart"/>
-      <w:r>
-        <w:rPr>
-          <w:lang w:val="en-US"/>
-        </w:rPr>
-        <w:t>2  …</w:t>
-      </w:r>
-      <w:proofErr w:type="gramEnd"/>
-      <w:r>
-        <w:rPr>
-          <w:lang w:val="en-US"/>
-        </w:rPr>
-        <w:t xml:space="preserve">………………………………… </w:t>
+      <w:r>
+        <w:rPr>
+          <w:lang w:val="en-US"/>
+        </w:rPr>
+        <w:t>1  …………………………………… How to run this project</w:t>
+      </w:r>
+    </w:p>
+    <w:p>
+      <w:pPr>
+        <w:rPr>
+          <w:rFonts w:ascii="Calibri" w:hAnsi="Calibri" w:cs="Calibri"/>
+          <w:b/>
+          <w:bCs/>
+          <w:u w:val="single"/>
+          <w:lang w:val="en-US"/>
+        </w:rPr>
+      </w:pPr>
+      <w:r>
+        <w:rPr>
+          <w:lang w:val="en-US"/>
+        </w:rPr>
+        <w:t xml:space="preserve">2  …………………………………… </w:t>
       </w:r>
       <w:r>
         <w:rPr>
@@ -165,19 +149,11 @@
           <w:lang w:val="en-US"/>
         </w:rPr>
       </w:pPr>
-      <w:proofErr w:type="gramStart"/>
-      <w:r>
-        <w:rPr>
-          <w:lang w:val="en-US"/>
-        </w:rPr>
-        <w:t>2  …</w:t>
-      </w:r>
-      <w:proofErr w:type="gramEnd"/>
-      <w:r>
-        <w:rPr>
-          <w:lang w:val="en-US"/>
-        </w:rPr>
-        <w:t xml:space="preserve">………………………………… </w:t>
+      <w:r>
+        <w:rPr>
+          <w:lang w:val="en-US"/>
+        </w:rPr>
+        <w:t xml:space="preserve">2  …………………………………… </w:t>
       </w:r>
       <w:r>
         <w:rPr>
@@ -194,19 +170,11 @@
           <w:lang w:val="en-US"/>
         </w:rPr>
       </w:pPr>
-      <w:proofErr w:type="gramStart"/>
-      <w:r>
-        <w:rPr>
-          <w:lang w:val="en-US"/>
-        </w:rPr>
-        <w:t>2  …</w:t>
-      </w:r>
-      <w:proofErr w:type="gramEnd"/>
-      <w:r>
-        <w:rPr>
-          <w:lang w:val="en-US"/>
-        </w:rPr>
-        <w:t xml:space="preserve">………………………………… </w:t>
+      <w:r>
+        <w:rPr>
+          <w:lang w:val="en-US"/>
+        </w:rPr>
+        <w:t xml:space="preserve">2  …………………………………… </w:t>
       </w:r>
       <w:r>
         <w:rPr>
@@ -226,25 +194,11 @@
           <w:lang w:val="en-US"/>
         </w:rPr>
       </w:pPr>
-      <w:proofErr w:type="gramStart"/>
-      <w:r>
-        <w:rPr>
-          <w:lang w:val="en-US"/>
-        </w:rPr>
-        <w:t>3</w:t>
-      </w:r>
-      <w:r>
-        <w:rPr>
-          <w:lang w:val="en-US"/>
-        </w:rPr>
-        <w:t xml:space="preserve">  …</w:t>
-      </w:r>
-      <w:proofErr w:type="gramEnd"/>
-      <w:r>
-        <w:rPr>
-          <w:lang w:val="en-US"/>
-        </w:rPr>
-        <w:t xml:space="preserve">………………………………… </w:t>
+      <w:r>
+        <w:rPr>
+          <w:lang w:val="en-US"/>
+        </w:rPr>
+        <w:t xml:space="preserve">3  …………………………………… </w:t>
       </w:r>
       <w:r>
         <w:rPr>
@@ -264,7 +218,6 @@
           <w:lang w:val="en-US"/>
         </w:rPr>
       </w:pPr>
-      <w:proofErr w:type="gramStart"/>
       <w:r>
         <w:rPr>
           <w:lang w:val="en-US"/>
@@ -275,14 +228,7 @@
         <w:rPr>
           <w:lang w:val="en-US"/>
         </w:rPr>
-        <w:t xml:space="preserve">  …</w:t>
-      </w:r>
-      <w:proofErr w:type="gramEnd"/>
-      <w:r>
-        <w:rPr>
-          <w:lang w:val="en-US"/>
-        </w:rPr>
-        <w:t xml:space="preserve">………………………………… </w:t>
+        <w:t xml:space="preserve">  …………………………………… </w:t>
       </w:r>
       <w:r>
         <w:rPr>
@@ -299,7 +245,6 @@
           <w:lang w:val="en-US"/>
         </w:rPr>
       </w:pPr>
-      <w:proofErr w:type="gramStart"/>
       <w:r>
         <w:rPr>
           <w:lang w:val="en-US"/>
@@ -310,14 +255,7 @@
         <w:rPr>
           <w:lang w:val="en-US"/>
         </w:rPr>
-        <w:t xml:space="preserve">  …</w:t>
-      </w:r>
-      <w:proofErr w:type="gramEnd"/>
-      <w:r>
-        <w:rPr>
-          <w:lang w:val="en-US"/>
-        </w:rPr>
-        <w:t xml:space="preserve">………………………………… </w:t>
+        <w:t xml:space="preserve">  …………………………………… </w:t>
       </w:r>
       <w:r>
         <w:rPr>
@@ -337,21 +275,12 @@
           <w:lang w:val="en-US"/>
         </w:rPr>
       </w:pPr>
-      <w:proofErr w:type="gramStart"/>
-      <w:r>
-        <w:rPr>
-          <w:rFonts w:ascii="Calibri" w:hAnsi="Calibri" w:cs="Calibri"/>
-          <w:lang w:val="en-US"/>
-        </w:rPr>
-        <w:t>4  …</w:t>
-      </w:r>
-      <w:proofErr w:type="gramEnd"/>
-      <w:r>
-        <w:rPr>
-          <w:rFonts w:ascii="Calibri" w:hAnsi="Calibri" w:cs="Calibri"/>
-          <w:lang w:val="en-US"/>
-        </w:rPr>
-        <w:t xml:space="preserve">………………………………… </w:t>
+      <w:r>
+        <w:rPr>
+          <w:rFonts w:ascii="Calibri" w:hAnsi="Calibri" w:cs="Calibri"/>
+          <w:lang w:val="en-US"/>
+        </w:rPr>
+        <w:t xml:space="preserve">4  …………………………………… </w:t>
       </w:r>
       <w:r>
         <w:rPr>
@@ -458,6 +387,26 @@
           <w:u w:val="single"/>
           <w:lang w:val="en-US"/>
         </w:rPr>
+        <w:br w:type="page"/>
+      </w:r>
+    </w:p>
+    <w:p>
+      <w:pPr>
+        <w:rPr>
+          <w:b/>
+          <w:bCs/>
+          <w:u w:val="single"/>
+          <w:lang w:val="en-US"/>
+        </w:rPr>
+      </w:pPr>
+      <w:r>
+        <w:rPr>
+          <w:b/>
+          <w:bCs/>
+          <w:u w:val="single"/>
+          <w:lang w:val="en-US"/>
+        </w:rPr>
+        <w:lastRenderedPageBreak/>
         <w:t>How to run this project:</w:t>
       </w:r>
       <w:r>
@@ -485,7 +434,7 @@
           <w:lang w:val="en-US"/>
         </w:rPr>
       </w:pPr>
-      <w:hyperlink r:id="rId5" w:history="1">
+      <w:hyperlink r:id="rId7" w:history="1">
         <w:r>
           <w:rPr>
             <w:rStyle w:val="Hyperlink"/>
@@ -537,83 +486,92 @@
         <w:rPr>
           <w:lang w:val="en-US"/>
         </w:rPr>
+        <w:t>- Microsoft.AspNetCore</w:t>
+      </w:r>
+    </w:p>
+    <w:p>
+      <w:pPr>
+        <w:rPr>
+          <w:rFonts w:ascii="Calibri" w:hAnsi="Calibri" w:cs="Calibri"/>
+          <w:lang w:val="en-US"/>
+        </w:rPr>
+      </w:pPr>
+      <w:r>
+        <w:rPr>
+          <w:rFonts w:ascii="Calibri" w:hAnsi="Calibri" w:cs="Calibri"/>
+          <w:lang w:val="en-US"/>
+        </w:rPr>
+        <w:t>- Microsoft.AspNet</w:t>
+      </w:r>
+    </w:p>
+    <w:p>
+      <w:pPr>
+        <w:rPr>
+          <w:rFonts w:ascii="Calibri" w:hAnsi="Calibri" w:cs="Calibri"/>
+          <w:lang w:val="en-US"/>
+        </w:rPr>
+      </w:pPr>
+      <w:r>
+        <w:rPr>
+          <w:rFonts w:ascii="Calibri" w:hAnsi="Calibri" w:cs="Calibri"/>
+          <w:lang w:val="en-US"/>
+        </w:rPr>
+        <w:t>-</w:t>
+      </w:r>
+      <w:r>
+        <w:rPr>
+          <w:rFonts w:ascii="Calibri" w:hAnsi="Calibri" w:cs="Calibri"/>
+          <w:lang w:val="en-US"/>
+        </w:rPr>
+        <w:t xml:space="preserve"> </w:t>
+      </w:r>
+      <w:r>
+        <w:rPr>
+          <w:rFonts w:ascii="Calibri" w:hAnsi="Calibri" w:cs="Calibri"/>
+          <w:lang w:val="en-US"/>
+        </w:rPr>
+        <w:t>Microsoft.EntityFrameworkCore</w:t>
+      </w:r>
+    </w:p>
+    <w:p>
+      <w:pPr>
+        <w:rPr>
+          <w:rFonts w:ascii="Calibri" w:hAnsi="Calibri" w:cs="Calibri"/>
+        </w:rPr>
+      </w:pPr>
+      <w:r>
+        <w:rPr>
+          <w:rFonts w:ascii="Calibri" w:hAnsi="Calibri" w:cs="Calibri"/>
+          <w:lang w:val="en-US"/>
+        </w:rPr>
         <w:t xml:space="preserve">- </w:t>
       </w:r>
-      <w:proofErr w:type="spellStart"/>
-      <w:r>
-        <w:rPr>
-          <w:lang w:val="en-US"/>
-        </w:rPr>
-        <w:t>Microsoft.AspNetCore</w:t>
-      </w:r>
-      <w:proofErr w:type="spellEnd"/>
-    </w:p>
-    <w:p>
-      <w:pPr>
-        <w:rPr>
-          <w:rFonts w:ascii="Calibri" w:hAnsi="Calibri" w:cs="Calibri"/>
-          <w:lang w:val="en-US"/>
-        </w:rPr>
-      </w:pPr>
-      <w:r>
-        <w:rPr>
-          <w:rFonts w:ascii="Calibri" w:hAnsi="Calibri" w:cs="Calibri"/>
-          <w:lang w:val="en-US"/>
-        </w:rPr>
-        <w:t xml:space="preserve">- </w:t>
-      </w:r>
-      <w:proofErr w:type="spellStart"/>
-      <w:r>
-        <w:rPr>
-          <w:rFonts w:ascii="Calibri" w:hAnsi="Calibri" w:cs="Calibri"/>
-          <w:lang w:val="en-US"/>
-        </w:rPr>
-        <w:t>Microsoft.AspNet</w:t>
-      </w:r>
-      <w:proofErr w:type="spellEnd"/>
-    </w:p>
-    <w:p>
-      <w:pPr>
-        <w:rPr>
-          <w:rFonts w:ascii="Calibri" w:hAnsi="Calibri" w:cs="Calibri"/>
-        </w:rPr>
-      </w:pPr>
-      <w:r>
-        <w:rPr>
-          <w:rFonts w:ascii="Calibri" w:hAnsi="Calibri" w:cs="Calibri"/>
-          <w:lang w:val="en-US"/>
-        </w:rPr>
-        <w:t>-</w:t>
-      </w:r>
-      <w:proofErr w:type="spellStart"/>
-      <w:r>
-        <w:rPr>
-          <w:rFonts w:ascii="Calibri" w:hAnsi="Calibri" w:cs="Calibri"/>
-          <w:lang w:val="en-US"/>
-        </w:rPr>
-        <w:t>Microsoft.EntityFrameworkCore</w:t>
-      </w:r>
-      <w:proofErr w:type="spellEnd"/>
-    </w:p>
-    <w:p>
-      <w:pPr>
-        <w:rPr>
-          <w:rFonts w:ascii="Calibri" w:hAnsi="Calibri" w:cs="Calibri"/>
-          <w:b/>
-          <w:bCs/>
-          <w:u w:val="single"/>
-          <w:lang w:val="en-US"/>
-        </w:rPr>
-      </w:pPr>
-      <w:r>
-        <w:rPr>
-          <w:rFonts w:ascii="Calibri" w:hAnsi="Calibri" w:cs="Calibri"/>
-          <w:b/>
-          <w:bCs/>
-          <w:u w:val="single"/>
-          <w:lang w:val="en-US"/>
-        </w:rPr>
-        <w:lastRenderedPageBreak/>
+      <w:r>
+        <w:rPr>
+          <w:rFonts w:ascii="Calibri" w:hAnsi="Calibri" w:cs="Calibri"/>
+          <w:lang w:val="en-US"/>
+        </w:rPr>
+        <w:t>AutoMapper.Extensions.Microsoft.DependencyInjection</w:t>
+      </w:r>
+    </w:p>
+    <w:p>
+      <w:pPr>
+        <w:rPr>
+          <w:rFonts w:ascii="Calibri" w:hAnsi="Calibri" w:cs="Calibri"/>
+          <w:b/>
+          <w:bCs/>
+          <w:u w:val="single"/>
+          <w:lang w:val="en-US"/>
+        </w:rPr>
+      </w:pPr>
+      <w:r>
+        <w:rPr>
+          <w:rFonts w:ascii="Calibri" w:hAnsi="Calibri" w:cs="Calibri"/>
+          <w:b/>
+          <w:bCs/>
+          <w:u w:val="single"/>
+          <w:lang w:val="en-US"/>
+        </w:rPr>
         <w:t>General Design Notes:</w:t>
       </w:r>
     </w:p>
@@ -683,13 +641,14 @@
       </w:pPr>
       <w:r>
         <w:rPr>
-          <w:noProof/>
+          <w:rFonts w:ascii="Calibri" w:hAnsi="Calibri" w:cs="Calibri"/>
+          <w:lang w:val="en-US"/>
         </w:rPr>
         <w:drawing>
-          <wp:inline distT="0" distB="0" distL="0" distR="0" wp14:anchorId="6A5E93D7" wp14:editId="067F0800">
-            <wp:extent cx="5731510" cy="3173730"/>
-            <wp:effectExtent l="0" t="0" r="2540" b="7620"/>
-            <wp:docPr id="2" name="תמונה 2"/>
+          <wp:inline distT="0" distB="0" distL="0" distR="0" wp14:anchorId="76F0E619" wp14:editId="6FDD5387">
+            <wp:extent cx="5731510" cy="2782570"/>
+            <wp:effectExtent l="0" t="0" r="2540" b="0"/>
+            <wp:docPr id="5" name="Picture 5" descr="Diagram&#10;&#10;Description automatically generated"/>
             <wp:cNvGraphicFramePr>
               <a:graphicFrameLocks xmlns:a="http://schemas.openxmlformats.org/drawingml/2006/main" noChangeAspect="1"/>
             </wp:cNvGraphicFramePr>
@@ -697,11 +656,11 @@
               <a:graphicData uri="http://schemas.openxmlformats.org/drawingml/2006/picture">
                 <pic:pic xmlns:pic="http://schemas.openxmlformats.org/drawingml/2006/picture">
                   <pic:nvPicPr>
-                    <pic:cNvPr id="1" name=""/>
+                    <pic:cNvPr id="5" name="Picture 5" descr="Diagram&#10;&#10;Description automatically generated"/>
                     <pic:cNvPicPr/>
                   </pic:nvPicPr>
                   <pic:blipFill>
-                    <a:blip r:embed="rId6"/>
+                    <a:blip r:embed="rId8"/>
                     <a:stretch>
                       <a:fillRect/>
                     </a:stretch>
@@ -709,7 +668,7 @@
                   <pic:spPr>
                     <a:xfrm>
                       <a:off x="0" y="0"/>
-                      <a:ext cx="5731510" cy="3173730"/>
+                      <a:ext cx="5731510" cy="2782570"/>
                     </a:xfrm>
                     <a:prstGeom prst="rect">
                       <a:avLst/>
@@ -749,7 +708,21 @@
           <w:rFonts w:ascii="Calibri" w:hAnsi="Calibri" w:cs="Calibri"/>
           <w:lang w:val="en-US"/>
         </w:rPr>
-        <w:t xml:space="preserve">ields with underscore are </w:t>
+        <w:t>ields with under</w:t>
+      </w:r>
+      <w:r>
+        <w:rPr>
+          <w:rFonts w:ascii="Calibri" w:hAnsi="Calibri" w:cs="Calibri"/>
+          <w:lang w:val="en-US"/>
+        </w:rPr>
+        <w:t>line</w:t>
+      </w:r>
+      <w:r>
+        <w:rPr>
+          <w:rFonts w:ascii="Calibri" w:hAnsi="Calibri" w:cs="Calibri"/>
+          <w:lang w:val="en-US"/>
+        </w:rPr>
+        <w:t xml:space="preserve"> are </w:t>
       </w:r>
       <w:r>
         <w:rPr>
@@ -799,7 +772,21 @@
           <w:rFonts w:ascii="Calibri" w:hAnsi="Calibri" w:cs="Calibri"/>
           <w:lang w:val="en-US"/>
         </w:rPr>
-        <w:t xml:space="preserve"> dot are unique fields (therefore it would be impossible to add another field from the same model with the same value)</w:t>
+        <w:t xml:space="preserve"> dot are unique fields (therefore it would be impossible to add another field from the same </w:t>
+      </w:r>
+      <w:r>
+        <w:rPr>
+          <w:rFonts w:ascii="Calibri" w:hAnsi="Calibri" w:cs="Calibri"/>
+          <w:lang w:val="en-US"/>
+        </w:rPr>
+        <w:t>class</w:t>
+      </w:r>
+      <w:r>
+        <w:rPr>
+          <w:rFonts w:ascii="Calibri" w:hAnsi="Calibri" w:cs="Calibri"/>
+          <w:lang w:val="en-US"/>
+        </w:rPr>
+        <w:t xml:space="preserve"> with the same value)</w:t>
       </w:r>
       <w:r>
         <w:rPr>
@@ -821,23 +808,21 @@
           <w:rFonts w:ascii="Calibri" w:hAnsi="Calibri" w:cs="Calibri"/>
           <w:lang w:val="en-US"/>
         </w:rPr>
-        <w:t xml:space="preserve">-We chose this model because the framework we are working with is using the </w:t>
-      </w:r>
-      <w:proofErr w:type="spellStart"/>
-      <w:r>
-        <w:rPr>
-          <w:rFonts w:ascii="Calibri" w:hAnsi="Calibri" w:cs="Calibri"/>
-          <w:lang w:val="en-US"/>
-        </w:rPr>
-        <w:t>stracture</w:t>
-      </w:r>
-      <w:proofErr w:type="spellEnd"/>
-      <w:r>
-        <w:rPr>
-          <w:rFonts w:ascii="Calibri" w:hAnsi="Calibri" w:cs="Calibri"/>
-          <w:lang w:val="en-US"/>
-        </w:rPr>
-        <w:t xml:space="preserve"> of MVC- ‘Model-View-Controller’.</w:t>
+        <w:t>-We chose this model because the framework we are working with is using the str</w:t>
+      </w:r>
+      <w:r>
+        <w:rPr>
+          <w:rFonts w:ascii="Calibri" w:hAnsi="Calibri" w:cs="Calibri"/>
+          <w:lang w:val="en-US"/>
+        </w:rPr>
+        <w:t>u</w:t>
+      </w:r>
+      <w:r>
+        <w:rPr>
+          <w:rFonts w:ascii="Calibri" w:hAnsi="Calibri" w:cs="Calibri"/>
+          <w:lang w:val="en-US"/>
+        </w:rPr>
+        <w:t>cture of MVC- ‘Model-View-Controller’.</w:t>
       </w:r>
     </w:p>
     <w:p>
@@ -876,36 +861,36 @@
           <w:lang w:val="en-US"/>
         </w:rPr>
       </w:pPr>
-    </w:p>
-    <w:p>
-      <w:pPr>
-        <w:rPr>
-          <w:rFonts w:ascii="Calibri" w:hAnsi="Calibri" w:cs="Calibri"/>
-          <w:b/>
-          <w:bCs/>
-          <w:u w:val="single"/>
-          <w:lang w:val="en-US"/>
-        </w:rPr>
-      </w:pPr>
-    </w:p>
-    <w:p>
-      <w:pPr>
-        <w:rPr>
-          <w:rFonts w:ascii="Calibri" w:hAnsi="Calibri" w:cs="Calibri"/>
-          <w:b/>
-          <w:bCs/>
-          <w:u w:val="single"/>
-          <w:lang w:val="en-US"/>
-        </w:rPr>
-      </w:pPr>
-      <w:r>
-        <w:rPr>
-          <w:rFonts w:ascii="Calibri" w:hAnsi="Calibri" w:cs="Calibri"/>
-          <w:b/>
-          <w:bCs/>
-          <w:u w:val="single"/>
-          <w:lang w:val="en-US"/>
-        </w:rPr>
+      <w:r>
+        <w:rPr>
+          <w:rFonts w:ascii="Calibri" w:hAnsi="Calibri" w:cs="Calibri"/>
+          <w:b/>
+          <w:bCs/>
+          <w:u w:val="single"/>
+          <w:lang w:val="en-US"/>
+        </w:rPr>
+        <w:br w:type="page"/>
+      </w:r>
+    </w:p>
+    <w:p>
+      <w:pPr>
+        <w:rPr>
+          <w:rFonts w:ascii="Calibri" w:hAnsi="Calibri" w:cs="Calibri"/>
+          <w:b/>
+          <w:bCs/>
+          <w:u w:val="single"/>
+          <w:lang w:val="en-US"/>
+        </w:rPr>
+      </w:pPr>
+      <w:r>
+        <w:rPr>
+          <w:rFonts w:ascii="Calibri" w:hAnsi="Calibri" w:cs="Calibri"/>
+          <w:b/>
+          <w:bCs/>
+          <w:u w:val="single"/>
+          <w:lang w:val="en-US"/>
+        </w:rPr>
+        <w:lastRenderedPageBreak/>
         <w:t>Entities:</w:t>
       </w:r>
     </w:p>
@@ -922,22 +907,57 @@
           <w:rFonts w:ascii="Calibri" w:hAnsi="Calibri" w:cs="Calibri"/>
           <w:lang w:val="en-US"/>
         </w:rPr>
-        <w:t>We are using the appropriate data-structure for each object in the system:</w:t>
-      </w:r>
-    </w:p>
-    <w:p>
-      <w:pPr>
-        <w:rPr>
-          <w:rFonts w:ascii="Calibri" w:hAnsi="Calibri" w:cs="Calibri"/>
-          <w:lang w:val="en-US"/>
-        </w:rPr>
-      </w:pPr>
-      <w:r>
-        <w:rPr>
-          <w:rFonts w:ascii="Calibri" w:hAnsi="Calibri" w:cs="Calibri"/>
-          <w:lang w:val="en-US"/>
-        </w:rPr>
-        <w:t>-Person: When a new person object is created, the system will automatically generate a unique-id for him.</w:t>
+        <w:t xml:space="preserve">We are using the appropriate </w:t>
+      </w:r>
+      <w:r>
+        <w:rPr>
+          <w:rFonts w:ascii="Calibri" w:hAnsi="Calibri" w:cs="Calibri"/>
+          <w:lang w:val="en-US"/>
+        </w:rPr>
+        <w:t>DTO’s</w:t>
+      </w:r>
+      <w:r>
+        <w:rPr>
+          <w:rFonts w:ascii="Calibri" w:hAnsi="Calibri" w:cs="Calibri"/>
+          <w:lang w:val="en-US"/>
+        </w:rPr>
+        <w:t xml:space="preserve"> for each object in the system:</w:t>
+      </w:r>
+    </w:p>
+    <w:p>
+      <w:pPr>
+        <w:rPr>
+          <w:rFonts w:ascii="Calibri" w:hAnsi="Calibri" w:cs="Calibri"/>
+          <w:lang w:val="en-US"/>
+        </w:rPr>
+      </w:pPr>
+      <w:r>
+        <w:rPr>
+          <w:rFonts w:ascii="Calibri" w:hAnsi="Calibri" w:cs="Calibri"/>
+          <w:lang w:val="en-US"/>
+        </w:rPr>
+        <w:t>-</w:t>
+      </w:r>
+      <w:r>
+        <w:rPr>
+          <w:rFonts w:ascii="Calibri" w:hAnsi="Calibri" w:cs="Calibri"/>
+          <w:lang w:val="en-US"/>
+        </w:rPr>
+        <w:t>People</w:t>
+      </w:r>
+      <w:r>
+        <w:rPr>
+          <w:rFonts w:ascii="Calibri" w:hAnsi="Calibri" w:cs="Calibri"/>
+          <w:lang w:val="en-US"/>
+        </w:rPr>
+        <w:t>: When a new person object is created, the system will automatically generate a unique-id for him.</w:t>
+      </w:r>
+      <w:r>
+        <w:rPr>
+          <w:rFonts w:ascii="Calibri" w:hAnsi="Calibri" w:cs="Calibri"/>
+          <w:lang w:val="en-US"/>
+        </w:rPr>
+        <w:t xml:space="preserve"> When a person is returned, only not null values will be presented.</w:t>
       </w:r>
     </w:p>
     <w:p>
@@ -954,20 +974,13 @@
         </w:rPr>
         <w:t>-Tasks: When a new task object is created, the system will automatically generate a unique-id and make sure that the supplied due-date is converted into Time object.</w:t>
       </w:r>
-    </w:p>
-    <w:p>
-      <w:pPr>
-        <w:rPr>
-          <w:rFonts w:ascii="Calibri" w:hAnsi="Calibri" w:cs="Calibri"/>
-          <w:lang w:val="en-US"/>
-        </w:rPr>
-      </w:pPr>
-      <w:r>
-        <w:rPr>
-          <w:rFonts w:ascii="Calibri" w:hAnsi="Calibri" w:cs="Calibri"/>
-          <w:lang w:val="en-US"/>
-        </w:rPr>
-        <w:t>-Status: An enumerable data structure. In a case where an illegal status is provided, the system will notify the user.</w:t>
+      <w:r>
+        <w:rPr>
+          <w:rFonts w:ascii="Calibri" w:hAnsi="Calibri" w:cs="Calibri"/>
+          <w:lang w:val="en-US"/>
+        </w:rPr>
+        <w:br/>
+        <w:t>Moved most of the legal input checks to the DB, as we want to make the code as simple as possible.</w:t>
       </w:r>
     </w:p>
     <w:p>
@@ -997,36 +1010,36 @@
           <w:u w:val="single"/>
           <w:lang w:val="en-US"/>
         </w:rPr>
+        <w:t>System Design and Client Communication:</w:t>
+      </w:r>
+    </w:p>
+    <w:p>
+      <w:pPr>
+        <w:rPr>
+          <w:rFonts w:ascii="Calibri" w:hAnsi="Calibri" w:cs="Calibri"/>
+          <w:lang w:val="en-US"/>
+        </w:rPr>
+      </w:pPr>
+      <w:r>
+        <w:rPr>
+          <w:rFonts w:ascii="Calibri" w:hAnsi="Calibri" w:cs="Calibri"/>
+          <w:lang w:val="en-US"/>
+        </w:rPr>
+        <w:t>The system structure and client communication can be described using the following diagram:</w:t>
+      </w:r>
+    </w:p>
+    <w:p>
+      <w:pPr>
+        <w:rPr>
+          <w:rFonts w:ascii="Calibri" w:hAnsi="Calibri" w:cs="Calibri"/>
+          <w:lang w:val="en-US"/>
+        </w:rPr>
+      </w:pPr>
+      <w:r>
+        <w:rPr>
+          <w:noProof/>
+        </w:rPr>
         <w:lastRenderedPageBreak/>
-        <w:t>System Design and Client Communication:</w:t>
-      </w:r>
-    </w:p>
-    <w:p>
-      <w:pPr>
-        <w:rPr>
-          <w:rFonts w:ascii="Calibri" w:hAnsi="Calibri" w:cs="Calibri"/>
-          <w:lang w:val="en-US"/>
-        </w:rPr>
-      </w:pPr>
-      <w:r>
-        <w:rPr>
-          <w:rFonts w:ascii="Calibri" w:hAnsi="Calibri" w:cs="Calibri"/>
-          <w:lang w:val="en-US"/>
-        </w:rPr>
-        <w:t>The system structure and client communication can be described using the following diagram:</w:t>
-      </w:r>
-    </w:p>
-    <w:p>
-      <w:pPr>
-        <w:rPr>
-          <w:rFonts w:ascii="Calibri" w:hAnsi="Calibri" w:cs="Calibri"/>
-          <w:lang w:val="en-US"/>
-        </w:rPr>
-      </w:pPr>
-      <w:r>
-        <w:rPr>
-          <w:noProof/>
-        </w:rPr>
         <w:drawing>
           <wp:inline distT="0" distB="0" distL="0" distR="0" wp14:anchorId="6771E4CA" wp14:editId="191DD811">
             <wp:extent cx="5731510" cy="7316470"/>
@@ -1043,7 +1056,7 @@
                     <pic:cNvPicPr/>
                   </pic:nvPicPr>
                   <pic:blipFill>
-                    <a:blip r:embed="rId7"/>
+                    <a:blip r:embed="rId9"/>
                     <a:stretch>
                       <a:fillRect/>
                     </a:stretch>
@@ -1063,71 +1076,98 @@
           </wp:inline>
         </w:drawing>
       </w:r>
-      <w:r>
-        <w:rPr>
-          <w:rFonts w:ascii="Calibri" w:hAnsi="Calibri" w:cs="Calibri"/>
-          <w:lang w:val="en-US"/>
-        </w:rPr>
-        <w:t>When a client sends a message to the server, it reaches the relevant controller, and redirected according to the request path (</w:t>
-      </w:r>
-      <w:proofErr w:type="spellStart"/>
-      <w:r>
-        <w:rPr>
-          <w:rFonts w:ascii="Calibri" w:hAnsi="Calibri" w:cs="Calibri"/>
-          <w:lang w:val="en-US"/>
-        </w:rPr>
-        <w:t>i.e</w:t>
-      </w:r>
-      <w:proofErr w:type="spellEnd"/>
-      <w:r>
-        <w:rPr>
-          <w:rFonts w:ascii="Calibri" w:hAnsi="Calibri" w:cs="Calibri"/>
-          <w:lang w:val="en-US"/>
-        </w:rPr>
-        <w:t xml:space="preserve"> post, get, put).</w:t>
-      </w:r>
-    </w:p>
-    <w:p>
-      <w:pPr>
-        <w:rPr>
-          <w:rFonts w:ascii="Calibri" w:hAnsi="Calibri" w:cs="Calibri"/>
-          <w:lang w:val="en-US"/>
-        </w:rPr>
-      </w:pPr>
-      <w:r>
-        <w:rPr>
-          <w:rFonts w:ascii="Calibri" w:hAnsi="Calibri" w:cs="Calibri"/>
-          <w:lang w:val="en-US"/>
-        </w:rPr>
-        <w:t xml:space="preserve">The controller, using the database-context communicates with the database </w:t>
-      </w:r>
-      <w:proofErr w:type="gramStart"/>
-      <w:r>
-        <w:rPr>
-          <w:rFonts w:ascii="Calibri" w:hAnsi="Calibri" w:cs="Calibri"/>
-          <w:lang w:val="en-US"/>
-        </w:rPr>
-        <w:t>in order to</w:t>
-      </w:r>
-      <w:proofErr w:type="gramEnd"/>
-      <w:r>
-        <w:rPr>
-          <w:rFonts w:ascii="Calibri" w:hAnsi="Calibri" w:cs="Calibri"/>
-          <w:lang w:val="en-US"/>
-        </w:rPr>
-        <w:t xml:space="preserve"> get or update the existing information as requested, and sends back a response to the client.</w:t>
-      </w:r>
-    </w:p>
-    <w:p>
-      <w:pPr>
-        <w:rPr>
-          <w:rFonts w:ascii="Calibri" w:hAnsi="Calibri" w:cs="Calibri"/>
-          <w:b/>
-          <w:bCs/>
-          <w:u w:val="single"/>
-          <w:lang w:val="en-US"/>
-        </w:rPr>
-      </w:pPr>
+    </w:p>
+    <w:p>
+      <w:pPr>
+        <w:rPr>
+          <w:rFonts w:ascii="Calibri" w:hAnsi="Calibri" w:cs="Calibri"/>
+          <w:lang w:val="en-US"/>
+        </w:rPr>
+      </w:pPr>
+    </w:p>
+    <w:p>
+      <w:pPr>
+        <w:rPr>
+          <w:rFonts w:ascii="Calibri" w:hAnsi="Calibri" w:cs="Calibri"/>
+          <w:lang w:val="en-US"/>
+        </w:rPr>
+      </w:pPr>
+    </w:p>
+    <w:p>
+      <w:pPr>
+        <w:rPr>
+          <w:rFonts w:ascii="Calibri" w:hAnsi="Calibri" w:cs="Calibri"/>
+          <w:lang w:val="en-US"/>
+        </w:rPr>
+      </w:pPr>
+      <w:r>
+        <w:rPr>
+          <w:rFonts w:ascii="Calibri" w:hAnsi="Calibri" w:cs="Calibri"/>
+          <w:lang w:val="en-US"/>
+        </w:rPr>
+        <w:t>When a client sends a message to the server, it reaches the relevant controller, and redirected according to the request path (i.e post</w:t>
+      </w:r>
+      <w:r>
+        <w:rPr>
+          <w:rFonts w:ascii="Calibri" w:hAnsi="Calibri" w:cs="Calibri"/>
+          <w:lang w:val="en-US"/>
+        </w:rPr>
+        <w:t xml:space="preserve"> – api/people{id}/task</w:t>
+      </w:r>
+      <w:r>
+        <w:rPr>
+          <w:rFonts w:ascii="Calibri" w:hAnsi="Calibri" w:cs="Calibri"/>
+          <w:lang w:val="en-US"/>
+        </w:rPr>
+        <w:t>).</w:t>
+      </w:r>
+    </w:p>
+    <w:p>
+      <w:pPr>
+        <w:rPr>
+          <w:rFonts w:ascii="Calibri" w:hAnsi="Calibri" w:cs="Calibri"/>
+          <w:lang w:val="en-US"/>
+        </w:rPr>
+      </w:pPr>
+      <w:r>
+        <w:rPr>
+          <w:rFonts w:ascii="Calibri" w:hAnsi="Calibri" w:cs="Calibri"/>
+          <w:lang w:val="en-US"/>
+        </w:rPr>
+        <w:t>The controller, using the database-context</w:t>
+      </w:r>
+      <w:r>
+        <w:rPr>
+          <w:rFonts w:ascii="Calibri" w:hAnsi="Calibri" w:cs="Calibri"/>
+          <w:lang w:val="en-US"/>
+        </w:rPr>
+        <w:t>,</w:t>
+      </w:r>
+      <w:r>
+        <w:rPr>
+          <w:rFonts w:ascii="Calibri" w:hAnsi="Calibri" w:cs="Calibri"/>
+          <w:lang w:val="en-US"/>
+        </w:rPr>
+        <w:t xml:space="preserve"> communicates with the database to get or update the existing information as requested, and sends back a response to the client.</w:t>
+      </w:r>
+    </w:p>
+    <w:p>
+      <w:pPr>
+        <w:rPr>
+          <w:rFonts w:ascii="Calibri" w:hAnsi="Calibri" w:cs="Calibri"/>
+          <w:b/>
+          <w:bCs/>
+          <w:u w:val="single"/>
+          <w:lang w:val="en-US"/>
+        </w:rPr>
+      </w:pPr>
+      <w:r>
+        <w:rPr>
+          <w:rFonts w:ascii="Calibri" w:hAnsi="Calibri" w:cs="Calibri"/>
+          <w:lang w:val="en-US"/>
+        </w:rPr>
+        <w:br w:type="page"/>
+      </w:r>
       <w:r>
         <w:rPr>
           <w:rFonts w:ascii="Calibri" w:hAnsi="Calibri" w:cs="Calibri"/>
@@ -1152,30 +1192,70 @@
           <w:rFonts w:ascii="Calibri" w:hAnsi="Calibri" w:cs="Calibri"/>
           <w:lang w:val="en-US"/>
         </w:rPr>
-        <w:t xml:space="preserve">The .NET framework is built in a way that it gives to direct access to the database, but by using the </w:t>
-      </w:r>
-      <w:proofErr w:type="spellStart"/>
-      <w:r>
-        <w:rPr>
-          <w:rFonts w:ascii="Calibri" w:hAnsi="Calibri" w:cs="Calibri"/>
-          <w:lang w:val="en-US"/>
-        </w:rPr>
-        <w:t>db</w:t>
-      </w:r>
-      <w:proofErr w:type="spellEnd"/>
-      <w:r>
-        <w:rPr>
-          <w:rFonts w:ascii="Calibri" w:hAnsi="Calibri" w:cs="Calibri"/>
-          <w:lang w:val="en-US"/>
-        </w:rPr>
-        <w:t>-context</w:t>
-      </w:r>
-      <w:r>
-        <w:rPr>
-          <w:rFonts w:ascii="Calibri" w:hAnsi="Calibri" w:cs="Calibri"/>
-          <w:lang w:val="en-US"/>
-        </w:rPr>
-        <w:t xml:space="preserve"> of the project, which acts as a separation layer and keeping the data – integrity (throws relevant exceptions for errors like duplicate keys or unauthorized access to non-existing entity).</w:t>
+        <w:t>The .NET framework is built in a way that it gives direct access to the database</w:t>
+      </w:r>
+      <w:r>
+        <w:rPr>
+          <w:rFonts w:ascii="Calibri" w:hAnsi="Calibri" w:cs="Calibri"/>
+          <w:lang w:val="en-US"/>
+        </w:rPr>
+        <w:t>.</w:t>
+      </w:r>
+      <w:r>
+        <w:rPr>
+          <w:rFonts w:ascii="Calibri" w:hAnsi="Calibri" w:cs="Calibri"/>
+          <w:lang w:val="en-US"/>
+        </w:rPr>
+        <w:t xml:space="preserve"> </w:t>
+      </w:r>
+      <w:r>
+        <w:rPr>
+          <w:rFonts w:ascii="Calibri" w:hAnsi="Calibri" w:cs="Calibri"/>
+          <w:lang w:val="en-US"/>
+        </w:rPr>
+        <w:t>U</w:t>
+      </w:r>
+      <w:r>
+        <w:rPr>
+          <w:rFonts w:ascii="Calibri" w:hAnsi="Calibri" w:cs="Calibri"/>
+          <w:lang w:val="en-US"/>
+        </w:rPr>
+        <w:t>sing the db-context</w:t>
+      </w:r>
+      <w:r>
+        <w:rPr>
+          <w:rFonts w:ascii="Calibri" w:hAnsi="Calibri" w:cs="Calibri"/>
+          <w:lang w:val="en-US"/>
+        </w:rPr>
+        <w:t xml:space="preserve"> of the project, which acts as a separation layer</w:t>
+      </w:r>
+      <w:r>
+        <w:rPr>
+          <w:rFonts w:ascii="Calibri" w:hAnsi="Calibri" w:cs="Calibri"/>
+          <w:lang w:val="en-US"/>
+        </w:rPr>
+        <w:t>,</w:t>
+      </w:r>
+      <w:r>
+        <w:rPr>
+          <w:rFonts w:ascii="Calibri" w:hAnsi="Calibri" w:cs="Calibri"/>
+          <w:lang w:val="en-US"/>
+        </w:rPr>
+        <w:t xml:space="preserve"> </w:t>
+      </w:r>
+      <w:r>
+        <w:rPr>
+          <w:rFonts w:ascii="Calibri" w:hAnsi="Calibri" w:cs="Calibri"/>
+          <w:lang w:val="en-US"/>
+        </w:rPr>
+        <w:t xml:space="preserve">we are </w:t>
+      </w:r>
+      <w:r>
+        <w:rPr>
+          <w:rFonts w:ascii="Calibri" w:hAnsi="Calibri" w:cs="Calibri"/>
+          <w:lang w:val="en-US"/>
+        </w:rPr>
+        <w:t>keeping the data integrity (throws relevant exceptions for errors like duplicate keys or unauthorized access to non-existing entity).</w:t>
       </w:r>
     </w:p>
     <w:p>
@@ -1226,22 +1306,7 @@
           <w:rFonts w:ascii="Calibri" w:hAnsi="Calibri" w:cs="Calibri"/>
           <w:lang w:val="en-US"/>
         </w:rPr>
-        <w:t>For any request containing illegal values according to the API, we made sure to send the appropriate response error.</w:t>
-      </w:r>
-    </w:p>
-    <w:p>
-      <w:pPr>
-        <w:rPr>
-          <w:rFonts w:ascii="Calibri" w:hAnsi="Calibri" w:cs="Calibri"/>
-          <w:lang w:val="en-US"/>
-        </w:rPr>
-      </w:pPr>
-      <w:r>
-        <w:rPr>
-          <w:rFonts w:ascii="Calibri" w:hAnsi="Calibri" w:cs="Calibri"/>
-          <w:lang w:val="en-US"/>
-        </w:rPr>
-        <w:t xml:space="preserve">In addition to </w:t>
+        <w:t>For any request containing illegal values according to the API, we send the appropriate response error.</w:t>
       </w:r>
     </w:p>
     <w:p>
@@ -1295,6 +1360,7 @@
       </w:r>
     </w:p>
     <w:sectPr>
+      <w:headerReference w:type="default" r:id="rId10"/>
       <w:pgSz w:w="11906" w:h="16838"/>
       <w:pgMar w:top="1440" w:right="1440" w:bottom="1440" w:left="1440" w:header="708" w:footer="708" w:gutter="0"/>
       <w:cols w:space="708"/>
@@ -1302,6 +1368,95 @@
     </w:sectPr>
   </w:body>
 </w:document>
+</file>
+
+<file path=word/endnotes.xml><?xml version="1.0" encoding="utf-8"?>
+<w:endnotes xmlns:wpc="http://schemas.microsoft.com/office/word/2010/wordprocessingCanvas" xmlns:cx="http://schemas.microsoft.com/office/drawing/2014/chartex" xmlns:cx1="http://schemas.microsoft.com/office/drawing/2015/9/8/chartex" xmlns:cx2="http://schemas.microsoft.com/office/drawing/2015/10/21/chartex" xmlns:cx3="http://schemas.microsoft.com/office/drawing/2016/5/9/chartex" xmlns:cx4="http://schemas.microsoft.com/office/drawing/2016/5/10/chartex" xmlns:cx5="http://schemas.microsoft.com/office/drawing/2016/5/11/chartex" xmlns:cx6="http://schemas.microsoft.com/office/drawing/2016/5/12/chartex" xmlns:cx7="http://schemas.microsoft.com/office/drawing/2016/5/13/chartex" xmlns:cx8="http://schemas.microsoft.com/office/drawing/2016/5/14/chartex" xmlns:mc="http://schemas.openxmlformats.org/markup-compatibility/2006" xmlns:aink="http://schemas.microsoft.com/office/drawing/2016/ink" xmlns:am3d="http://schemas.microsoft.com/office/drawing/2017/model3d" xmlns:o="urn:schemas-microsoft-com:office:office" xmlns:oel="http://schemas.microsoft.com/office/2019/extlst" xmlns:r="http://schemas.openxmlformats.org/officeDocument/2006/relationships" xmlns:m="http://schemas.openxmlformats.org/officeDocument/2006/math" xmlns:v="urn:schemas-microsoft-com:vml" xmlns:wp14="http://schemas.microsoft.com/office/word/2010/wordprocessingDrawing" xmlns:wp="http://schemas.openxmlformats.org/drawingml/2006/wordprocessingDrawing" xmlns:w10="urn:schemas-microsoft-com:office:word" xmlns:w="http://schemas.openxmlformats.org/wordprocessingml/2006/main" xmlns:w14="http://schemas.microsoft.com/office/word/2010/wordml" xmlns:w15="http://schemas.microsoft.com/office/word/2012/wordml" xmlns:w16cex="http://schemas.microsoft.com/office/word/2018/wordml/cex" xmlns:w16cid="http://schemas.microsoft.com/office/word/2016/wordml/cid" xmlns:w16="http://schemas.microsoft.com/office/word/2018/wordml" xmlns:w16sdtdh="http://schemas.microsoft.com/office/word/2020/wordml/sdtdatahash" xmlns:w16se="http://schemas.microsoft.com/office/word/2015/wordml/symex" xmlns:wpg="http://schemas.microsoft.com/office/word/2010/wordprocessingGroup" xmlns:wpi="http://schemas.microsoft.com/office/word/2010/wordprocessingInk" xmlns:wne="http://schemas.microsoft.com/office/word/2006/wordml" xmlns:wps="http://schemas.microsoft.com/office/word/2010/wordprocessingShape" mc:Ignorable="w14 w15 w16se w16cid w16 w16cex w16sdtdh wp14">
+  <w:endnote w:type="separator" w:id="-1">
+    <w:p>
+      <w:pPr>
+        <w:spacing w:after="0" w:line="240" w:lineRule="auto"/>
+      </w:pPr>
+      <w:r>
+        <w:separator/>
+      </w:r>
+    </w:p>
+  </w:endnote>
+  <w:endnote w:type="continuationSeparator" w:id="0">
+    <w:p>
+      <w:pPr>
+        <w:spacing w:after="0" w:line="240" w:lineRule="auto"/>
+      </w:pPr>
+      <w:r>
+        <w:continuationSeparator/>
+      </w:r>
+    </w:p>
+  </w:endnote>
+</w:endnotes>
+</file>
+
+<file path=word/footnotes.xml><?xml version="1.0" encoding="utf-8"?>
+<w:footnotes xmlns:wpc="http://schemas.microsoft.com/office/word/2010/wordprocessingCanvas" xmlns:cx="http://schemas.microsoft.com/office/drawing/2014/chartex" xmlns:cx1="http://schemas.microsoft.com/office/drawing/2015/9/8/chartex" xmlns:cx2="http://schemas.microsoft.com/office/drawing/2015/10/21/chartex" xmlns:cx3="http://schemas.microsoft.com/office/drawing/2016/5/9/chartex" xmlns:cx4="http://schemas.microsoft.com/office/drawing/2016/5/10/chartex" xmlns:cx5="http://schemas.microsoft.com/office/drawing/2016/5/11/chartex" xmlns:cx6="http://schemas.microsoft.com/office/drawing/2016/5/12/chartex" xmlns:cx7="http://schemas.microsoft.com/office/drawing/2016/5/13/chartex" xmlns:cx8="http://schemas.microsoft.com/office/drawing/2016/5/14/chartex" xmlns:mc="http://schemas.openxmlformats.org/markup-compatibility/2006" xmlns:aink="http://schemas.microsoft.com/office/drawing/2016/ink" xmlns:am3d="http://schemas.microsoft.com/office/drawing/2017/model3d" xmlns:o="urn:schemas-microsoft-com:office:office" xmlns:oel="http://schemas.microsoft.com/office/2019/extlst" xmlns:r="http://schemas.openxmlformats.org/officeDocument/2006/relationships" xmlns:m="http://schemas.openxmlformats.org/officeDocument/2006/math" xmlns:v="urn:schemas-microsoft-com:vml" xmlns:wp14="http://schemas.microsoft.com/office/word/2010/wordprocessingDrawing" xmlns:wp="http://schemas.openxmlformats.org/drawingml/2006/wordprocessingDrawing" xmlns:w10="urn:schemas-microsoft-com:office:word" xmlns:w="http://schemas.openxmlformats.org/wordprocessingml/2006/main" xmlns:w14="http://schemas.microsoft.com/office/word/2010/wordml" xmlns:w15="http://schemas.microsoft.com/office/word/2012/wordml" xmlns:w16cex="http://schemas.microsoft.com/office/word/2018/wordml/cex" xmlns:w16cid="http://schemas.microsoft.com/office/word/2016/wordml/cid" xmlns:w16="http://schemas.microsoft.com/office/word/2018/wordml" xmlns:w16sdtdh="http://schemas.microsoft.com/office/word/2020/wordml/sdtdatahash" xmlns:w16se="http://schemas.microsoft.com/office/word/2015/wordml/symex" xmlns:wpg="http://schemas.microsoft.com/office/word/2010/wordprocessingGroup" xmlns:wpi="http://schemas.microsoft.com/office/word/2010/wordprocessingInk" xmlns:wne="http://schemas.microsoft.com/office/word/2006/wordml" xmlns:wps="http://schemas.microsoft.com/office/word/2010/wordprocessingShape" mc:Ignorable="w14 w15 w16se w16cid w16 w16cex w16sdtdh wp14">
+  <w:footnote w:type="separator" w:id="-1">
+    <w:p>
+      <w:pPr>
+        <w:spacing w:after="0" w:line="240" w:lineRule="auto"/>
+      </w:pPr>
+      <w:r>
+        <w:separator/>
+      </w:r>
+    </w:p>
+  </w:footnote>
+  <w:footnote w:type="continuationSeparator" w:id="0">
+    <w:p>
+      <w:pPr>
+        <w:spacing w:after="0" w:line="240" w:lineRule="auto"/>
+      </w:pPr>
+      <w:r>
+        <w:continuationSeparator/>
+      </w:r>
+    </w:p>
+  </w:footnote>
+</w:footnotes>
+</file>
+
+<file path=word/header1.xml><?xml version="1.0" encoding="utf-8"?>
+<w:hdr xmlns:wpc="http://schemas.microsoft.com/office/word/2010/wordprocessingCanvas" xmlns:cx="http://schemas.microsoft.com/office/drawing/2014/chartex" xmlns:cx1="http://schemas.microsoft.com/office/drawing/2015/9/8/chartex" xmlns:cx2="http://schemas.microsoft.com/office/drawing/2015/10/21/chartex" xmlns:cx3="http://schemas.microsoft.com/office/drawing/2016/5/9/chartex" xmlns:cx4="http://schemas.microsoft.com/office/drawing/2016/5/10/chartex" xmlns:cx5="http://schemas.microsoft.com/office/drawing/2016/5/11/chartex" xmlns:cx6="http://schemas.microsoft.com/office/drawing/2016/5/12/chartex" xmlns:cx7="http://schemas.microsoft.com/office/drawing/2016/5/13/chartex" xmlns:cx8="http://schemas.microsoft.com/office/drawing/2016/5/14/chartex" xmlns:mc="http://schemas.openxmlformats.org/markup-compatibility/2006" xmlns:aink="http://schemas.microsoft.com/office/drawing/2016/ink" xmlns:am3d="http://schemas.microsoft.com/office/drawing/2017/model3d" xmlns:o="urn:schemas-microsoft-com:office:office" xmlns:oel="http://schemas.microsoft.com/office/2019/extlst" xmlns:r="http://schemas.openxmlformats.org/officeDocument/2006/relationships" xmlns:m="http://schemas.openxmlformats.org/officeDocument/2006/math" xmlns:v="urn:schemas-microsoft-com:vml" xmlns:wp14="http://schemas.microsoft.com/office/word/2010/wordprocessingDrawing" xmlns:wp="http://schemas.openxmlformats.org/drawingml/2006/wordprocessingDrawing" xmlns:w10="urn:schemas-microsoft-com:office:word" xmlns:w="http://schemas.openxmlformats.org/wordprocessingml/2006/main" xmlns:w14="http://schemas.microsoft.com/office/word/2010/wordml" xmlns:w15="http://schemas.microsoft.com/office/word/2012/wordml" xmlns:w16cex="http://schemas.microsoft.com/office/word/2018/wordml/cex" xmlns:w16cid="http://schemas.microsoft.com/office/word/2016/wordml/cid" xmlns:w16="http://schemas.microsoft.com/office/word/2018/wordml" xmlns:w16sdtdh="http://schemas.microsoft.com/office/word/2020/wordml/sdtdatahash" xmlns:w16se="http://schemas.microsoft.com/office/word/2015/wordml/symex" xmlns:wpg="http://schemas.microsoft.com/office/word/2010/wordprocessingGroup" xmlns:wpi="http://schemas.microsoft.com/office/word/2010/wordprocessingInk" xmlns:wne="http://schemas.microsoft.com/office/word/2006/wordml" xmlns:wps="http://schemas.microsoft.com/office/word/2010/wordprocessingShape" mc:Ignorable="w14 w15 w16se w16cid w16 w16cex w16sdtdh wp14">
+  <w:p>
+    <w:pPr>
+      <w:pStyle w:val="Header"/>
+      <w:rPr>
+        <w:lang w:val="en-US"/>
+      </w:rPr>
+    </w:pPr>
+    <w:r>
+      <w:rPr>
+        <w:lang w:val="en-US"/>
+      </w:rPr>
+      <w:t>Yair Zederman – 208991711</w:t>
+    </w:r>
+  </w:p>
+  <w:p>
+    <w:pPr>
+      <w:pStyle w:val="Header"/>
+      <w:rPr>
+        <w:lang w:val="en-US"/>
+      </w:rPr>
+    </w:pPr>
+    <w:r>
+      <w:rPr>
+        <w:lang w:val="en-US"/>
+      </w:rPr>
+      <w:t xml:space="preserve">Noga </w:t>
+    </w:r>
+    <w:r>
+      <w:rPr>
+        <w:lang w:val="en-US"/>
+      </w:rPr>
+      <w:t>Zax – 316490259</w:t>
+    </w:r>
+  </w:p>
+</w:hdr>
 </file>
 
 <file path=word/styles.xml><?xml version="1.0" encoding="utf-8"?>
@@ -1699,18 +1854,18 @@
     <w:lsdException w:name="Unresolved Mention" w:semiHidden="1" w:unhideWhenUsed="1"/>
     <w:lsdException w:name="Smart Link" w:semiHidden="1" w:unhideWhenUsed="1"/>
   </w:latentStyles>
-  <w:style w:type="paragraph" w:default="1" w:styleId="a">
+  <w:style w:type="paragraph" w:default="1" w:styleId="Normal">
     <w:name w:val="Normal"/>
     <w:qFormat/>
     <w:rsid w:val="00F96177"/>
   </w:style>
-  <w:style w:type="character" w:default="1" w:styleId="a0">
+  <w:style w:type="character" w:default="1" w:styleId="DefaultParagraphFont">
     <w:name w:val="Default Paragraph Font"/>
     <w:uiPriority w:val="1"/>
     <w:semiHidden/>
     <w:unhideWhenUsed/>
   </w:style>
-  <w:style w:type="table" w:default="1" w:styleId="a1">
+  <w:style w:type="table" w:default="1" w:styleId="TableNormal">
     <w:name w:val="Normal Table"/>
     <w:uiPriority w:val="99"/>
     <w:semiHidden/>
@@ -1725,7 +1880,7 @@
       </w:tblCellMar>
     </w:tblPr>
   </w:style>
-  <w:style w:type="numbering" w:default="1" w:styleId="a2">
+  <w:style w:type="numbering" w:default="1" w:styleId="NoList">
     <w:name w:val="No List"/>
     <w:uiPriority w:val="99"/>
     <w:semiHidden/>
@@ -1733,7 +1888,7 @@
   </w:style>
   <w:style w:type="character" w:styleId="Hyperlink">
     <w:name w:val="Hyperlink"/>
-    <w:basedOn w:val="a0"/>
+    <w:basedOn w:val="DefaultParagraphFont"/>
     <w:uiPriority w:val="99"/>
     <w:unhideWhenUsed/>
     <w:rsid w:val="00785764"/>
@@ -1742,9 +1897,9 @@
       <w:u w:val="single"/>
     </w:rPr>
   </w:style>
-  <w:style w:type="character" w:styleId="a3">
+  <w:style w:type="character" w:styleId="UnresolvedMention">
     <w:name w:val="Unresolved Mention"/>
-    <w:basedOn w:val="a0"/>
+    <w:basedOn w:val="DefaultParagraphFont"/>
     <w:uiPriority w:val="99"/>
     <w:semiHidden/>
     <w:unhideWhenUsed/>
@@ -1753,6 +1908,50 @@
       <w:color w:val="605E5C"/>
       <w:shd w:val="clear" w:color="auto" w:fill="E1DFDD"/>
     </w:rPr>
+  </w:style>
+  <w:style w:type="paragraph" w:styleId="Header">
+    <w:name w:val="header"/>
+    <w:basedOn w:val="Normal"/>
+    <w:link w:val="HeaderChar"/>
+    <w:uiPriority w:val="99"/>
+    <w:unhideWhenUsed/>
+    <w:rsid w:val="00EC09DE"/>
+    <w:pPr>
+      <w:tabs>
+        <w:tab w:val="center" w:pos="4680"/>
+        <w:tab w:val="right" w:pos="9360"/>
+      </w:tabs>
+      <w:spacing w:after="0" w:line="240" w:lineRule="auto"/>
+    </w:pPr>
+  </w:style>
+  <w:style w:type="character" w:customStyle="1" w:styleId="HeaderChar">
+    <w:name w:val="Header Char"/>
+    <w:basedOn w:val="DefaultParagraphFont"/>
+    <w:link w:val="Header"/>
+    <w:uiPriority w:val="99"/>
+    <w:rsid w:val="00EC09DE"/>
+  </w:style>
+  <w:style w:type="paragraph" w:styleId="Footer">
+    <w:name w:val="footer"/>
+    <w:basedOn w:val="Normal"/>
+    <w:link w:val="FooterChar"/>
+    <w:uiPriority w:val="99"/>
+    <w:unhideWhenUsed/>
+    <w:rsid w:val="00EC09DE"/>
+    <w:pPr>
+      <w:tabs>
+        <w:tab w:val="center" w:pos="4680"/>
+        <w:tab w:val="right" w:pos="9360"/>
+      </w:tabs>
+      <w:spacing w:after="0" w:line="240" w:lineRule="auto"/>
+    </w:pPr>
+  </w:style>
+  <w:style w:type="character" w:customStyle="1" w:styleId="FooterChar">
+    <w:name w:val="Footer Char"/>
+    <w:basedOn w:val="DefaultParagraphFont"/>
+    <w:link w:val="Footer"/>
+    <w:uiPriority w:val="99"/>
+    <w:rsid w:val="00EC09DE"/>
   </w:style>
 </w:styles>
 </file>

</xml_diff>